<commit_message>
Finished ALL Engineering Method and Problem Statement, and requirements FULL
</commit_message>
<xml_diff>
--- a/doc/ENGINEERING METHOD IT2 CYED.docx
+++ b/doc/ENGINEERING METHOD IT2 CYED.docx
@@ -98,7 +98,7 @@
           <w:b w:val="1"/>
           <w:rtl w:val="0"/>
         </w:rPr>
-        <w:t xml:space="preserve">WILLIAM JOSEPH VERDESOTO </w:t>
+        <w:t xml:space="preserve">JOSEPH VERDESOTO VELEZ A00395664</w:t>
       </w:r>
     </w:p>
     <w:p>
@@ -140,6 +140,70 @@
           <w:rtl w:val="0"/>
         </w:rPr>
         <w:t xml:space="preserve">Problem statement:</w:t>
+      </w:r>
+    </w:p>
+    <w:p>
+      <w:pPr>
+        <w:jc w:val="both"/>
+        <w:rPr>
+          <w:b w:val="1"/>
+        </w:rPr>
+      </w:pPr>
+      <w:r>
+        <w:rPr>
+          <w:rtl w:val="0"/>
+        </w:rPr>
+      </w:r>
+    </w:p>
+    <w:p>
+      <w:pPr>
+        <w:jc w:val="center"/>
+        <w:rPr>
+          <w:b w:val="1"/>
+        </w:rPr>
+      </w:pPr>
+      <w:r>
+        <w:rPr>
+          <w:b w:val="1"/>
+        </w:rPr>
+        <w:drawing>
+          <wp:inline distB="114300" distT="114300" distL="114300" distR="114300">
+            <wp:extent cx="3097050" cy="3097050"/>
+            <wp:effectExtent b="0" l="0" r="0" t="0"/>
+            <wp:docPr id="5" name="image4.png"/>
+            <a:graphic>
+              <a:graphicData uri="http://schemas.openxmlformats.org/drawingml/2006/picture">
+                <pic:pic>
+                  <pic:nvPicPr>
+                    <pic:cNvPr id="0" name="image4.png"/>
+                    <pic:cNvPicPr preferRelativeResize="0"/>
+                  </pic:nvPicPr>
+                  <pic:blipFill>
+                    <a:blip r:embed="rId6"/>
+                    <a:srcRect b="0" l="0" r="0" t="0"/>
+                    <a:stretch>
+                      <a:fillRect/>
+                    </a:stretch>
+                  </pic:blipFill>
+                  <pic:spPr>
+                    <a:xfrm>
+                      <a:off x="0" y="0"/>
+                      <a:ext cx="3097050" cy="3097050"/>
+                    </a:xfrm>
+                    <a:prstGeom prst="rect"/>
+                    <a:ln/>
+                  </pic:spPr>
+                </pic:pic>
+              </a:graphicData>
+            </a:graphic>
+          </wp:inline>
+        </w:drawing>
+      </w:r>
+      <w:r>
+        <w:rPr>
+          <w:b w:val="1"/>
+          <w:rtl w:val="0"/>
+        </w:rPr>
         <w:br w:type="textWrapping"/>
       </w:r>
     </w:p>
@@ -9164,7 +9228,7 @@
         </w:rPr>
         <w:t xml:space="preserve">IMDb (</w:t>
       </w:r>
-      <w:hyperlink r:id="rId6">
+      <w:hyperlink r:id="rId7">
         <w:r>
           <w:rPr>
             <w:color w:val="1155cc"/>
@@ -9199,7 +9263,7 @@
         </w:rPr>
         <w:t xml:space="preserve">Rotten Tomatoes (</w:t>
       </w:r>
-      <w:hyperlink r:id="rId7">
+      <w:hyperlink r:id="rId8">
         <w:r>
           <w:rPr>
             <w:color w:val="1155cc"/>
@@ -9234,7 +9298,7 @@
         </w:rPr>
         <w:t xml:space="preserve">Metacritic (</w:t>
       </w:r>
-      <w:hyperlink r:id="rId8">
+      <w:hyperlink r:id="rId9">
         <w:r>
           <w:rPr>
             <w:color w:val="1155cc"/>
@@ -9301,16 +9365,16 @@
             <wp:extent cx="5283525" cy="3048000"/>
             <wp:effectExtent b="0" l="0" r="0" t="0"/>
             <wp:wrapNone/>
-            <wp:docPr id="2" name="image8.png"/>
+            <wp:docPr id="2" name="image9.png"/>
             <a:graphic>
               <a:graphicData uri="http://schemas.openxmlformats.org/drawingml/2006/picture">
                 <pic:pic>
                   <pic:nvPicPr>
-                    <pic:cNvPr id="0" name="image8.png"/>
+                    <pic:cNvPr id="0" name="image9.png"/>
                     <pic:cNvPicPr preferRelativeResize="0"/>
                   </pic:nvPicPr>
                   <pic:blipFill>
-                    <a:blip r:embed="rId9"/>
+                    <a:blip r:embed="rId10"/>
                     <a:srcRect b="0" l="0" r="0" t="0"/>
                     <a:stretch>
                       <a:fillRect/>
@@ -9562,7 +9626,7 @@
         </w:rPr>
         <w:t xml:space="preserve">Bibliographic reference: </w:t>
       </w:r>
-      <w:hyperlink r:id="rId10">
+      <w:hyperlink r:id="rId11">
         <w:r>
           <w:rPr>
             <w:b w:val="1"/>
@@ -9694,16 +9758,16 @@
           <wp:inline distB="114300" distT="114300" distL="114300" distR="114300">
             <wp:extent cx="3848100" cy="1790700"/>
             <wp:effectExtent b="0" l="0" r="0" t="0"/>
-            <wp:docPr id="1" name="image3.png"/>
+            <wp:docPr id="1" name="image5.png"/>
             <a:graphic>
               <a:graphicData uri="http://schemas.openxmlformats.org/drawingml/2006/picture">
                 <pic:pic>
                   <pic:nvPicPr>
-                    <pic:cNvPr id="0" name="image3.png"/>
+                    <pic:cNvPr id="0" name="image5.png"/>
                     <pic:cNvPicPr preferRelativeResize="0"/>
                   </pic:nvPicPr>
                   <pic:blipFill>
-                    <a:blip r:embed="rId11"/>
+                    <a:blip r:embed="rId12"/>
                     <a:srcRect b="0" l="0" r="0" t="0"/>
                     <a:stretch>
                       <a:fillRect/>
@@ -9837,7 +9901,7 @@
         </w:rPr>
         <w:t xml:space="preserve">Bibliographic reference: </w:t>
       </w:r>
-      <w:hyperlink r:id="rId12">
+      <w:hyperlink r:id="rId13">
         <w:r>
           <w:rPr>
             <w:b w:val="1"/>
@@ -10007,16 +10071,16 @@
             <wp:extent cx="5731200" cy="2870200"/>
             <wp:effectExtent b="0" l="0" r="0" t="0"/>
             <wp:wrapNone/>
-            <wp:docPr id="5" name="image6.png"/>
+            <wp:docPr id="6" name="image2.png"/>
             <a:graphic>
               <a:graphicData uri="http://schemas.openxmlformats.org/drawingml/2006/picture">
                 <pic:pic>
                   <pic:nvPicPr>
-                    <pic:cNvPr id="0" name="image6.png"/>
+                    <pic:cNvPr id="0" name="image2.png"/>
                     <pic:cNvPicPr preferRelativeResize="0"/>
                   </pic:nvPicPr>
                   <pic:blipFill>
-                    <a:blip r:embed="rId13"/>
+                    <a:blip r:embed="rId14"/>
                     <a:srcRect b="0" l="0" r="0" t="0"/>
                     <a:stretch>
                       <a:fillRect/>
@@ -10437,16 +10501,16 @@
             <wp:extent cx="5731200" cy="1714500"/>
             <wp:effectExtent b="0" l="0" r="0" t="0"/>
             <wp:wrapNone/>
-            <wp:docPr id="3" name="image5.png"/>
+            <wp:docPr id="3" name="image1.png"/>
             <a:graphic>
               <a:graphicData uri="http://schemas.openxmlformats.org/drawingml/2006/picture">
                 <pic:pic>
                   <pic:nvPicPr>
-                    <pic:cNvPr id="0" name="image5.png"/>
+                    <pic:cNvPr id="0" name="image1.png"/>
                     <pic:cNvPicPr preferRelativeResize="0"/>
                   </pic:nvPicPr>
                   <pic:blipFill>
-                    <a:blip r:embed="rId14"/>
+                    <a:blip r:embed="rId15"/>
                     <a:srcRect b="0" l="0" r="0" t="0"/>
                     <a:stretch>
                       <a:fillRect/>
@@ -10726,7 +10790,7 @@
             <wp:extent cx="5731200" cy="2933700"/>
             <wp:effectExtent b="0" l="0" r="0" t="0"/>
             <wp:wrapNone/>
-            <wp:docPr id="7" name="image7.png"/>
+            <wp:docPr id="8" name="image7.png"/>
             <a:graphic>
               <a:graphicData uri="http://schemas.openxmlformats.org/drawingml/2006/picture">
                 <pic:pic>
@@ -10735,7 +10799,7 @@
                     <pic:cNvPicPr preferRelativeResize="0"/>
                   </pic:nvPicPr>
                   <pic:blipFill>
-                    <a:blip r:embed="rId15"/>
+                    <a:blip r:embed="rId16"/>
                     <a:srcRect b="0" l="0" r="0" t="0"/>
                     <a:stretch>
                       <a:fillRect/>
@@ -11005,16 +11069,16 @@
           <wp:inline distB="114300" distT="114300" distL="114300" distR="114300">
             <wp:extent cx="5731200" cy="3276600"/>
             <wp:effectExtent b="0" l="0" r="0" t="0"/>
-            <wp:docPr id="4" name="image4.png"/>
+            <wp:docPr id="4" name="image3.png"/>
             <a:graphic>
               <a:graphicData uri="http://schemas.openxmlformats.org/drawingml/2006/picture">
                 <pic:pic>
                   <pic:nvPicPr>
-                    <pic:cNvPr id="0" name="image4.png"/>
+                    <pic:cNvPr id="0" name="image3.png"/>
                     <pic:cNvPicPr preferRelativeResize="0"/>
                   </pic:nvPicPr>
                   <pic:blipFill>
-                    <a:blip r:embed="rId16"/>
+                    <a:blip r:embed="rId17"/>
                     <a:srcRect b="0" l="0" r="0" t="0"/>
                     <a:stretch>
                       <a:fillRect/>
@@ -11267,7 +11331,7 @@
         </w:rPr>
         <w:t xml:space="preserve"> </w:t>
       </w:r>
-      <w:hyperlink r:id="rId17">
+      <w:hyperlink r:id="rId18">
         <w:r>
           <w:rPr>
             <w:color w:val="1155cc"/>
@@ -11344,16 +11408,16 @@
           <wp:inline distB="114300" distT="114300" distL="114300" distR="114300">
             <wp:extent cx="5715000" cy="3810000"/>
             <wp:effectExtent b="0" l="0" r="0" t="0"/>
-            <wp:docPr id="8" name="image1.png"/>
+            <wp:docPr id="9" name="image8.png"/>
             <a:graphic>
               <a:graphicData uri="http://schemas.openxmlformats.org/drawingml/2006/picture">
                 <pic:pic>
                   <pic:nvPicPr>
-                    <pic:cNvPr id="0" name="image1.png"/>
+                    <pic:cNvPr id="0" name="image8.png"/>
                     <pic:cNvPicPr preferRelativeResize="0"/>
                   </pic:nvPicPr>
                   <pic:blipFill>
-                    <a:blip r:embed="rId18"/>
+                    <a:blip r:embed="rId19"/>
                     <a:srcRect b="0" l="0" r="0" t="0"/>
                     <a:stretch>
                       <a:fillRect/>
@@ -11598,7 +11662,7 @@
         </w:rPr>
         <w:t xml:space="preserve">Bibliographic reference: </w:t>
       </w:r>
-      <w:hyperlink r:id="rId19">
+      <w:hyperlink r:id="rId20">
         <w:r>
           <w:rPr>
             <w:b w:val="1"/>
@@ -11681,16 +11745,16 @@
           <wp:inline distB="114300" distT="114300" distL="114300" distR="114300">
             <wp:extent cx="5238750" cy="2400300"/>
             <wp:effectExtent b="0" l="0" r="0" t="0"/>
-            <wp:docPr id="6" name="image2.png"/>
+            <wp:docPr id="7" name="image6.png"/>
             <a:graphic>
               <a:graphicData uri="http://schemas.openxmlformats.org/drawingml/2006/picture">
                 <pic:pic>
                   <pic:nvPicPr>
-                    <pic:cNvPr id="0" name="image2.png"/>
+                    <pic:cNvPr id="0" name="image6.png"/>
                     <pic:cNvPicPr preferRelativeResize="0"/>
                   </pic:nvPicPr>
                   <pic:blipFill>
-                    <a:blip r:embed="rId20"/>
+                    <a:blip r:embed="rId21"/>
                     <a:srcRect b="0" l="0" r="0" t="0"/>
                     <a:stretch>
                       <a:fillRect/>
@@ -11741,7 +11805,7 @@
         </w:rPr>
         <w:t xml:space="preserve">Bibliographic reference: </w:t>
       </w:r>
-      <w:hyperlink r:id="rId21">
+      <w:hyperlink r:id="rId22">
         <w:r>
           <w:rPr>
             <w:color w:val="1155cc"/>

</xml_diff>